<commit_message>
Update Statement of Research Interest1.docx
</commit_message>
<xml_diff>
--- a/Master application/Statement of Research Interest1.docx
+++ b/Master application/Statement of Research Interest1.docx
@@ -95,10 +95,7 @@
         <w:t>H</w:t>
       </w:r>
       <w:r>
-        <w:t>ar</w:t>
-      </w:r>
-      <w:r>
-        <w:t>dware/</w:t>
+        <w:t>ardware/</w:t>
       </w:r>
       <w:r>
         <w:rPr>
@@ -125,13 +122,27 @@
         <w:t xml:space="preserve"> </w:t>
       </w:r>
       <w:r>
-        <w:t>The main reason for me to pursue a graduate degree is to gain advantage in the job market and specializing into a field of my interest.</w:t>
-      </w:r>
-      <w:r>
-        <w:t xml:space="preserve"> I am excited by the prospect of performing research and broadening my knowledge of Integrated Circu</w:t>
-      </w:r>
-      <w:r>
-        <w:t xml:space="preserve">it </w:t>
+        <w:t xml:space="preserve">The main reason for me to pursue a graduate degree is to gain advantage in the job market and </w:t>
+      </w:r>
+      <w:r>
+        <w:t xml:space="preserve">further </w:t>
+      </w:r>
+      <w:r>
+        <w:t>specializing into a</w:t>
+      </w:r>
+      <w:r>
+        <w:t xml:space="preserve"> professional</w:t>
+      </w:r>
+      <w:r>
+        <w:t xml:space="preserve"> field </w:t>
+      </w:r>
+      <w:bookmarkStart w:id="0" w:name="_GoBack"/>
+      <w:bookmarkEnd w:id="0"/>
+      <w:r>
+        <w:t>of my interest.</w:t>
+      </w:r>
+      <w:r>
+        <w:t xml:space="preserve"> I am excited by the prospect of performing research and broadening my knowledge of Integrated Circuit </w:t>
       </w:r>
       <w:r>
         <w:rPr>
@@ -190,7 +201,42 @@
           <w:rFonts w:ascii="Times New Roman" w:hAnsi="Times New Roman" w:cs="Times New Roman"/>
           <w:color w:val="0000FF"/>
         </w:rPr>
-        <w:t>-Zadeh</w:t>
+        <w:t>-Zadeh’</w:t>
+      </w:r>
+      <w:r>
+        <w:rPr>
+          <w:rFonts w:ascii="Times New Roman" w:hAnsi="Times New Roman" w:cs="Times New Roman" w:hint="eastAsia"/>
+          <w:color w:val="0000FF"/>
+        </w:rPr>
+        <w:t xml:space="preserve">s class </w:t>
+      </w:r>
+      <w:r>
+        <w:rPr>
+          <w:rFonts w:ascii="Times New Roman" w:hAnsi="Times New Roman" w:cs="Times New Roman"/>
+          <w:color w:val="0000FF"/>
+        </w:rPr>
+        <w:t>EECS3215</w:t>
+      </w:r>
+      <w:r>
+        <w:rPr>
+          <w:rFonts w:ascii="Times New Roman" w:hAnsi="Times New Roman" w:cs="Times New Roman" w:hint="eastAsia"/>
+          <w:color w:val="0000FF"/>
+        </w:rPr>
+        <w:t xml:space="preserve"> </w:t>
+      </w:r>
+      <w:r>
+        <w:rPr>
+          <w:rFonts w:ascii="Times New Roman" w:hAnsi="Times New Roman" w:cs="Times New Roman"/>
+          <w:color w:val="0000FF"/>
+        </w:rPr>
+        <w:t xml:space="preserve">Embedded Systems </w:t>
+      </w:r>
+      <w:r>
+        <w:rPr>
+          <w:rFonts w:ascii="Times New Roman" w:hAnsi="Times New Roman" w:cs="Times New Roman" w:hint="eastAsia"/>
+          <w:color w:val="0000FF"/>
+        </w:rPr>
+        <w:t>in 2017, I was immediately fascinated by the idea of (elaborate----example: How bio/ Electrical engineering works in the medical field. (describe what Professor</w:t>
       </w:r>
       <w:r>
         <w:rPr>
@@ -204,70 +250,7 @@
           <w:rFonts w:ascii="Times New Roman" w:hAnsi="Times New Roman" w:cs="Times New Roman" w:hint="eastAsia"/>
           <w:color w:val="0000FF"/>
         </w:rPr>
-        <w:t xml:space="preserve">s class </w:t>
-      </w:r>
-      <w:r>
-        <w:rPr>
-          <w:rFonts w:ascii="Times New Roman" w:hAnsi="Times New Roman" w:cs="Times New Roman"/>
-          <w:color w:val="0000FF"/>
-        </w:rPr>
-        <w:t>EECS3215</w:t>
-      </w:r>
-      <w:r>
-        <w:rPr>
-          <w:rFonts w:ascii="Times New Roman" w:hAnsi="Times New Roman" w:cs="Times New Roman" w:hint="eastAsia"/>
-          <w:color w:val="0000FF"/>
-        </w:rPr>
-        <w:t xml:space="preserve"> </w:t>
-      </w:r>
-      <w:r>
-        <w:rPr>
-          <w:rFonts w:ascii="Times New Roman" w:hAnsi="Times New Roman" w:cs="Times New Roman"/>
-          <w:color w:val="0000FF"/>
-        </w:rPr>
-        <w:t xml:space="preserve">Embedded Systems </w:t>
-      </w:r>
-      <w:r>
-        <w:rPr>
-          <w:rFonts w:ascii="Times New Roman" w:hAnsi="Times New Roman" w:cs="Times New Roman" w:hint="eastAsia"/>
-          <w:color w:val="0000FF"/>
-        </w:rPr>
-        <w:t xml:space="preserve">in 2017, I was immediately fascinated by the </w:t>
-      </w:r>
-      <w:r>
-        <w:rPr>
-          <w:rFonts w:ascii="Times New Roman" w:hAnsi="Times New Roman" w:cs="Times New Roman" w:hint="eastAsia"/>
-          <w:color w:val="0000FF"/>
-        </w:rPr>
-        <w:t>idea of (elaborate----example: How bio/ Electrical engineering works in the medica</w:t>
-      </w:r>
-      <w:r>
-        <w:rPr>
-          <w:rFonts w:ascii="Times New Roman" w:hAnsi="Times New Roman" w:cs="Times New Roman" w:hint="eastAsia"/>
-          <w:color w:val="0000FF"/>
-        </w:rPr>
-        <w:t>l field. (describe what Professor</w:t>
-      </w:r>
-      <w:r>
-        <w:rPr>
-          <w:rFonts w:ascii="Times New Roman" w:hAnsi="Times New Roman" w:cs="Times New Roman"/>
-          <w:color w:val="0000FF"/>
-        </w:rPr>
-        <w:t>’</w:t>
-      </w:r>
-      <w:r>
-        <w:rPr>
-          <w:rFonts w:ascii="Times New Roman" w:hAnsi="Times New Roman" w:cs="Times New Roman" w:hint="eastAsia"/>
-          <w:color w:val="0000FF"/>
-        </w:rPr>
-        <w:t>s major research field and why this interest you and would like to join him)</w:t>
-      </w:r>
-      <w:r>
-        <w:rPr>
-          <w:rFonts w:ascii="Times New Roman" w:hAnsi="Times New Roman" w:cs="Times New Roman" w:hint="eastAsia"/>
-          <w:color w:val="0000FF"/>
-        </w:rPr>
-        <w:t xml:space="preserve"> </w:t>
+        <w:t xml:space="preserve">s major research field and why this interest you and would like to join him) </w:t>
       </w:r>
       <w:r>
         <w:rPr>
@@ -383,13 +366,7 @@
         <w:rPr>
           <w:rFonts w:ascii="Times New Roman" w:hAnsi="Times New Roman" w:cs="Times New Roman"/>
         </w:rPr>
-        <w:t xml:space="preserve"> am passionate about embedded system and Integrated circuit design. During my time as an </w:t>
-      </w:r>
-      <w:r>
-        <w:rPr>
-          <w:rFonts w:ascii="Times New Roman" w:hAnsi="Times New Roman" w:cs="Times New Roman"/>
-        </w:rPr>
-        <w:t xml:space="preserve">undergraduate student I have been working in </w:t>
+        <w:t xml:space="preserve"> am passionate about embedded system and Integrated circuit design. During my time as an undergraduate student I have been working in </w:t>
       </w:r>
       <w:proofErr w:type="spellStart"/>
       <w:r>
@@ -473,15 +450,7 @@
           <w:i/>
           <w:iCs/>
         </w:rPr>
-        <w:t>Age-Related Macular De</w:t>
-      </w:r>
-      <w:r>
-        <w:rPr>
-          <w:rFonts w:ascii="Times New Roman" w:hAnsi="Times New Roman" w:cs="Times New Roman"/>
-          <w:i/>
-          <w:iCs/>
-        </w:rPr>
-        <w:t xml:space="preserve">generation Diagnostic Tool: Hardware and Software Development. </w:t>
+        <w:t xml:space="preserve">Age-Related Macular Degeneration Diagnostic Tool: Hardware and Software Development. </w:t>
       </w:r>
       <w:r>
         <w:rPr>
@@ -518,13 +487,7 @@
         <w:rPr>
           <w:rFonts w:ascii="Times New Roman" w:hAnsi="Times New Roman" w:cs="Times New Roman"/>
         </w:rPr>
-        <w:t>In this project, I Designed a biomedical device to noninvasively monitor a dog’s breath rate with 99.7% accuracy using a piece of conductive fabric and wireless tec</w:t>
-      </w:r>
-      <w:r>
-        <w:rPr>
-          <w:rFonts w:ascii="Times New Roman" w:hAnsi="Times New Roman" w:cs="Times New Roman"/>
-        </w:rPr>
-        <w:t xml:space="preserve">hnology to remotely monitor breath rate in an undisturbed environment. The research was showcased in Lassonde Undergraduate Research Conference 2018. </w:t>
+        <w:t xml:space="preserve">In this project, I Designed a biomedical device to noninvasively monitor a dog’s breath rate with 99.7% accuracy using a piece of conductive fabric and wireless technology to remotely monitor breath rate in an undisturbed environment. The research was showcased in Lassonde Undergraduate Research Conference 2018. </w:t>
       </w:r>
     </w:p>
     <w:p>
@@ -534,7 +497,7 @@
         <w:adjustRightInd w:val="0"/>
         <w:ind w:firstLine="708"/>
         <w:rPr>
-          <w:rFonts w:ascii="Times New Roman" w:hAnsi="Times New Roman" w:cs="Times New Roman" w:hint="eastAsia"/>
+          <w:rFonts w:ascii="Times New Roman" w:hAnsi="Times New Roman" w:cs="Times New Roman"/>
         </w:rPr>
       </w:pPr>
       <w:r>
@@ -555,19 +518,7 @@
         <w:rPr>
           <w:rFonts w:ascii="Times New Roman" w:hAnsi="Times New Roman" w:cs="Times New Roman"/>
         </w:rPr>
-        <w:t>project. In t</w:t>
-      </w:r>
-      <w:r>
-        <w:rPr>
-          <w:rFonts w:ascii="Times New Roman" w:hAnsi="Times New Roman" w:cs="Times New Roman"/>
-        </w:rPr>
-        <w:t>his project, I built a test platform for the capacitive sensor designed by another PhD student. The test platform includes a PCB interface, a microcontroller that generate the test signal and a python test script that has a GUI. Through the series of proje</w:t>
-      </w:r>
-      <w:r>
-        <w:rPr>
-          <w:rFonts w:ascii="Times New Roman" w:hAnsi="Times New Roman" w:cs="Times New Roman"/>
-        </w:rPr>
-        <w:t xml:space="preserve">cts, I’ve done in the </w:t>
+        <w:t xml:space="preserve">project. In this project, I built a test platform for the capacitive sensor designed by another PhD student. The test platform includes a PCB interface, a microcontroller that generate the test signal and a python test script that has a GUI. Through the series of projects, I’ve done in the </w:t>
       </w:r>
       <w:proofErr w:type="spellStart"/>
       <w:r>
@@ -581,13 +532,7 @@
         <w:rPr>
           <w:rFonts w:ascii="Times New Roman" w:hAnsi="Times New Roman" w:cs="Times New Roman"/>
         </w:rPr>
-        <w:t xml:space="preserve"> laboratory I have gained a well understanding of all aspects of embedded system design including microcontrollers, serial communications, power supply modules and PCB design. However, I would like to dig deeper into the integrat</w:t>
-      </w:r>
-      <w:r>
-        <w:rPr>
-          <w:rFonts w:ascii="Times New Roman" w:hAnsi="Times New Roman" w:cs="Times New Roman"/>
-        </w:rPr>
-        <w:t xml:space="preserve">ed circuits that I worked with when designing a PCB. Including how they are </w:t>
+        <w:t xml:space="preserve"> laboratory I have gained a well understanding of all aspects of embedded system design including microcontrollers, serial communications, power supply modules and PCB design. However, I would like to dig deeper into the integrated circuits that I worked with when designing a PCB. Including how they are </w:t>
       </w:r>
       <w:r>
         <w:rPr>
@@ -614,7 +559,6 @@
           <w:color w:val="0000FF"/>
         </w:rPr>
       </w:pPr>
-      <w:bookmarkStart w:id="0" w:name="_GoBack"/>
       <w:r>
         <w:rPr>
           <w:rFonts w:ascii="sans-serif" w:eastAsia="sans-serif" w:hAnsi="sans-serif" w:cs="sans-serif"/>
@@ -624,17 +568,7 @@
           <w:szCs w:val="16"/>
         </w:rPr>
         <w:lastRenderedPageBreak/>
-        <w:t>Lay out a concise and orderly research plan for the near and distant future. Ask y</w:t>
-      </w:r>
-      <w:r>
-        <w:rPr>
-          <w:rFonts w:ascii="sans-serif" w:eastAsia="sans-serif" w:hAnsi="sans-serif" w:cs="sans-serif"/>
-          <w:color w:val="0000FF"/>
-          <w:spacing w:val="8"/>
-          <w:sz w:val="16"/>
-          <w:szCs w:val="16"/>
-        </w:rPr>
-        <w:t>ourself what you would do in your field if you had unlimited resources</w:t>
+        <w:t>Lay out a concise and orderly research plan for the near and distant future. Ask yourself what you would do in your field if you had unlimited resources</w:t>
       </w:r>
       <w:r>
         <w:rPr>
@@ -644,9 +578,400 @@
           <w:sz w:val="16"/>
           <w:szCs w:val="16"/>
         </w:rPr>
-        <w:t>.</w:t>
-      </w:r>
-      <w:r>
+        <w:t>. </w:t>
+      </w:r>
+    </w:p>
+    <w:p>
+      <w:pPr>
+        <w:autoSpaceDE w:val="0"/>
+        <w:autoSpaceDN w:val="0"/>
+        <w:adjustRightInd w:val="0"/>
+        <w:ind w:firstLine="708"/>
+        <w:rPr>
+          <w:rFonts w:ascii="Times New Roman" w:hAnsi="Times New Roman" w:cs="Times New Roman"/>
+          <w:color w:val="0000FF"/>
+        </w:rPr>
+      </w:pPr>
+      <w:r>
+        <w:rPr>
+          <w:rFonts w:ascii="Times New Roman" w:hAnsi="Times New Roman" w:cs="Times New Roman" w:hint="eastAsia"/>
+          <w:color w:val="0000FF"/>
+        </w:rPr>
+        <w:t>What are you going to research about? What is the topic? Describe the project and how are you going to achieve it?</w:t>
+      </w:r>
+    </w:p>
+    <w:p>
+      <w:pPr>
+        <w:autoSpaceDE w:val="0"/>
+        <w:autoSpaceDN w:val="0"/>
+        <w:adjustRightInd w:val="0"/>
+        <w:ind w:firstLine="708"/>
+        <w:rPr>
+          <w:rFonts w:ascii="Times New Roman" w:hAnsi="Times New Roman" w:cs="Times New Roman"/>
+          <w:color w:val="0000FF"/>
+        </w:rPr>
+      </w:pPr>
+      <w:r>
+        <w:rPr>
+          <w:rFonts w:ascii="Times New Roman" w:hAnsi="Times New Roman" w:cs="Times New Roman" w:hint="eastAsia"/>
+          <w:color w:val="0000FF"/>
+        </w:rPr>
+        <w:t>谈谈你为什么想读这个学位</w:t>
+      </w:r>
+      <w:r>
+        <w:rPr>
+          <w:rFonts w:ascii="Times New Roman" w:hAnsi="Times New Roman" w:cs="Times New Roman" w:hint="eastAsia"/>
+          <w:color w:val="0000FF"/>
+        </w:rPr>
+        <w:t>the advantage of York</w:t>
+      </w:r>
+      <w:proofErr w:type="gramStart"/>
+      <w:r>
+        <w:rPr>
+          <w:rFonts w:ascii="Times New Roman" w:hAnsi="Times New Roman" w:cs="Times New Roman"/>
+          <w:color w:val="0000FF"/>
+        </w:rPr>
+        <w:t>’</w:t>
+      </w:r>
+      <w:proofErr w:type="gramEnd"/>
+      <w:r>
+        <w:rPr>
+          <w:rFonts w:ascii="Times New Roman" w:hAnsi="Times New Roman" w:cs="Times New Roman" w:hint="eastAsia"/>
+          <w:color w:val="0000FF"/>
+        </w:rPr>
+        <w:t>s Master</w:t>
+      </w:r>
+      <w:proofErr w:type="gramStart"/>
+      <w:r>
+        <w:rPr>
+          <w:rFonts w:ascii="Times New Roman" w:hAnsi="Times New Roman" w:cs="Times New Roman"/>
+          <w:color w:val="0000FF"/>
+        </w:rPr>
+        <w:t>’</w:t>
+      </w:r>
+      <w:proofErr w:type="gramEnd"/>
+      <w:r>
+        <w:rPr>
+          <w:rFonts w:ascii="Times New Roman" w:hAnsi="Times New Roman" w:cs="Times New Roman" w:hint="eastAsia"/>
+          <w:color w:val="0000FF"/>
+        </w:rPr>
+        <w:t xml:space="preserve">s Program, such as </w:t>
+      </w:r>
+      <w:proofErr w:type="spellStart"/>
+      <w:r>
+        <w:rPr>
+          <w:rFonts w:ascii="Times New Roman" w:hAnsi="Times New Roman" w:cs="Times New Roman" w:hint="eastAsia"/>
+          <w:color w:val="0000FF"/>
+        </w:rPr>
+        <w:t>facility,advanced</w:t>
+      </w:r>
+      <w:proofErr w:type="spellEnd"/>
+      <w:r>
+        <w:rPr>
+          <w:rFonts w:ascii="Times New Roman" w:hAnsi="Times New Roman" w:cs="Times New Roman" w:hint="eastAsia"/>
+          <w:color w:val="0000FF"/>
+        </w:rPr>
+        <w:t xml:space="preserve"> </w:t>
+      </w:r>
+      <w:proofErr w:type="spellStart"/>
+      <w:r>
+        <w:rPr>
+          <w:rFonts w:ascii="Times New Roman" w:hAnsi="Times New Roman" w:cs="Times New Roman" w:hint="eastAsia"/>
+          <w:color w:val="0000FF"/>
+        </w:rPr>
+        <w:t>labtory</w:t>
+      </w:r>
+      <w:proofErr w:type="spellEnd"/>
+      <w:r>
+        <w:rPr>
+          <w:rFonts w:ascii="Times New Roman" w:hAnsi="Times New Roman" w:cs="Times New Roman" w:hint="eastAsia"/>
+          <w:color w:val="0000FF"/>
+        </w:rPr>
+        <w:t xml:space="preserve">, friendly </w:t>
+      </w:r>
+      <w:proofErr w:type="spellStart"/>
+      <w:r>
+        <w:rPr>
+          <w:rFonts w:ascii="Times New Roman" w:hAnsi="Times New Roman" w:cs="Times New Roman" w:hint="eastAsia"/>
+          <w:color w:val="0000FF"/>
+        </w:rPr>
+        <w:t>staff,etc</w:t>
+      </w:r>
+      <w:proofErr w:type="spellEnd"/>
+      <w:r>
+        <w:rPr>
+          <w:rFonts w:ascii="Times New Roman" w:hAnsi="Times New Roman" w:cs="Times New Roman" w:hint="eastAsia"/>
+          <w:color w:val="0000FF"/>
+        </w:rPr>
+        <w:t>.,</w:t>
+      </w:r>
+    </w:p>
+    <w:p>
+      <w:pPr>
+        <w:autoSpaceDE w:val="0"/>
+        <w:autoSpaceDN w:val="0"/>
+        <w:adjustRightInd w:val="0"/>
+        <w:ind w:firstLine="708"/>
+        <w:rPr>
+          <w:rFonts w:ascii="Times New Roman" w:hAnsi="Times New Roman" w:cs="Times New Roman"/>
+        </w:rPr>
+      </w:pPr>
+      <w:r>
+        <w:rPr>
+          <w:rFonts w:ascii="Times New Roman" w:hAnsi="Times New Roman" w:cs="Times New Roman"/>
+        </w:rPr>
+        <w:t xml:space="preserve">I have also passed most of the related electronics courses with good grades such as EECS3611 Analog Integrated Circuit Design, EECS3612 Sensors and Measurement Instruments and EECS4421 Introduction to Robotics in which I got an A. However, I do not meet the </w:t>
+      </w:r>
+      <w:r>
+        <w:rPr>
+          <w:rFonts w:ascii="Times New Roman" w:hAnsi="Times New Roman" w:cs="Times New Roman" w:hint="eastAsia"/>
+        </w:rPr>
+        <w:t xml:space="preserve">requirement </w:t>
+      </w:r>
+      <w:r>
+        <w:rPr>
+          <w:rFonts w:ascii="Times New Roman" w:hAnsi="Times New Roman" w:cs="Times New Roman"/>
+        </w:rPr>
+        <w:t>for admission</w:t>
+      </w:r>
+      <w:r>
+        <w:rPr>
+          <w:rFonts w:ascii="Times New Roman" w:hAnsi="Times New Roman" w:cs="Times New Roman" w:hint="eastAsia"/>
+        </w:rPr>
+        <w:t xml:space="preserve">; </w:t>
+      </w:r>
+      <w:r>
+        <w:rPr>
+          <w:rFonts w:ascii="Times New Roman" w:hAnsi="Times New Roman" w:cs="Times New Roman"/>
+        </w:rPr>
+        <w:t>That is because of two major reason</w:t>
+      </w:r>
+      <w:r>
+        <w:rPr>
+          <w:rFonts w:ascii="Times New Roman" w:hAnsi="Times New Roman" w:cs="Times New Roman" w:hint="eastAsia"/>
+        </w:rPr>
+        <w:t>s</w:t>
+      </w:r>
+      <w:r>
+        <w:rPr>
+          <w:rFonts w:ascii="Times New Roman" w:hAnsi="Times New Roman" w:cs="Times New Roman"/>
+        </w:rPr>
+        <w:t>: 1)</w:t>
+      </w:r>
+      <w:r>
+        <w:rPr>
+          <w:rFonts w:ascii="Times New Roman" w:hAnsi="Times New Roman" w:cs="Times New Roman"/>
+        </w:rPr>
+        <w:t xml:space="preserve"> </w:t>
+      </w:r>
+      <w:r>
+        <w:rPr>
+          <w:rFonts w:ascii="Times New Roman" w:hAnsi="Times New Roman" w:cs="Times New Roman" w:hint="eastAsia"/>
+          <w:color w:val="0000FF"/>
+        </w:rPr>
+        <w:t>I was suffering</w:t>
+      </w:r>
+      <w:r>
+        <w:rPr>
+          <w:rFonts w:ascii="Times New Roman" w:hAnsi="Times New Roman" w:cs="Times New Roman"/>
+        </w:rPr>
+        <w:t xml:space="preserve"> depression cause</w:t>
+      </w:r>
+      <w:r>
+        <w:rPr>
+          <w:rFonts w:ascii="Times New Roman" w:hAnsi="Times New Roman" w:cs="Times New Roman" w:hint="eastAsia"/>
+        </w:rPr>
+        <w:t>d</w:t>
+      </w:r>
+      <w:r>
+        <w:rPr>
+          <w:rFonts w:ascii="Times New Roman" w:hAnsi="Times New Roman" w:cs="Times New Roman"/>
+        </w:rPr>
+        <w:t xml:space="preserve"> by my relationship and family issues; 2) </w:t>
+      </w:r>
+      <w:r>
+        <w:rPr>
+          <w:rFonts w:ascii="Times New Roman" w:hAnsi="Times New Roman" w:cs="Times New Roman" w:hint="eastAsia"/>
+        </w:rPr>
+        <w:t xml:space="preserve">The course curriculum for the </w:t>
+      </w:r>
+      <w:r>
+        <w:rPr>
+          <w:rFonts w:ascii="Times New Roman" w:hAnsi="Times New Roman" w:cs="Times New Roman"/>
+        </w:rPr>
+        <w:t>first-generation</w:t>
+      </w:r>
+      <w:r>
+        <w:rPr>
+          <w:rFonts w:ascii="Times New Roman" w:hAnsi="Times New Roman" w:cs="Times New Roman"/>
+        </w:rPr>
+        <w:t xml:space="preserve"> electrical engineering students</w:t>
+      </w:r>
+      <w:r>
+        <w:rPr>
+          <w:rFonts w:ascii="Times New Roman" w:hAnsi="Times New Roman" w:cs="Times New Roman" w:hint="eastAsia"/>
+        </w:rPr>
+        <w:t xml:space="preserve"> was not well organized</w:t>
+      </w:r>
+      <w:r>
+        <w:rPr>
+          <w:rFonts w:ascii="Times New Roman" w:hAnsi="Times New Roman" w:cs="Times New Roman"/>
+        </w:rPr>
+        <w:t xml:space="preserve">. </w:t>
+      </w:r>
+      <w:r>
+        <w:rPr>
+          <w:rFonts w:ascii="Times New Roman" w:hAnsi="Times New Roman" w:cs="Times New Roman"/>
+        </w:rPr>
+        <w:t>These problems will no long</w:t>
+      </w:r>
+      <w:r>
+        <w:rPr>
+          <w:rFonts w:ascii="Times New Roman" w:hAnsi="Times New Roman" w:cs="Times New Roman" w:hint="eastAsia"/>
+        </w:rPr>
+        <w:t>er</w:t>
+      </w:r>
+      <w:r>
+        <w:rPr>
+          <w:rFonts w:ascii="Times New Roman" w:hAnsi="Times New Roman" w:cs="Times New Roman"/>
+        </w:rPr>
+        <w:t xml:space="preserve"> trouble me if I </w:t>
+      </w:r>
+      <w:r>
+        <w:rPr>
+          <w:rFonts w:ascii="Times New Roman" w:hAnsi="Times New Roman" w:cs="Times New Roman" w:hint="eastAsia"/>
+        </w:rPr>
+        <w:t>will be joining this program</w:t>
+      </w:r>
+      <w:r>
+        <w:rPr>
+          <w:rFonts w:ascii="Times New Roman" w:hAnsi="Times New Roman" w:cs="Times New Roman"/>
+        </w:rPr>
+        <w:t xml:space="preserve">. I have </w:t>
+      </w:r>
+      <w:r>
+        <w:rPr>
+          <w:rFonts w:ascii="Times New Roman" w:hAnsi="Times New Roman" w:cs="Times New Roman" w:hint="eastAsia"/>
+        </w:rPr>
+        <w:t xml:space="preserve">recovered and learn to handle my problems. </w:t>
+      </w:r>
+      <w:r>
+        <w:rPr>
+          <w:rFonts w:ascii="Times New Roman" w:hAnsi="Times New Roman" w:cs="Times New Roman"/>
+        </w:rPr>
+        <w:t xml:space="preserve">I </w:t>
+      </w:r>
+      <w:r>
+        <w:rPr>
+          <w:rFonts w:ascii="Times New Roman" w:hAnsi="Times New Roman" w:cs="Times New Roman" w:hint="eastAsia"/>
+        </w:rPr>
+        <w:t xml:space="preserve">am </w:t>
+      </w:r>
+      <w:r>
+        <w:rPr>
+          <w:rFonts w:ascii="Times New Roman" w:hAnsi="Times New Roman" w:cs="Times New Roman"/>
+        </w:rPr>
+        <w:t>ready for furthering my academic achievement.</w:t>
+      </w:r>
+    </w:p>
+    <w:p>
+      <w:pPr>
+        <w:autoSpaceDE w:val="0"/>
+        <w:autoSpaceDN w:val="0"/>
+        <w:adjustRightInd w:val="0"/>
+        <w:ind w:firstLine="708"/>
+        <w:rPr>
+          <w:rFonts w:ascii="Times New Roman" w:hAnsi="Times New Roman" w:cs="Times New Roman"/>
+        </w:rPr>
+      </w:pPr>
+      <w:r>
+        <w:rPr>
+          <w:rFonts w:ascii="Times New Roman" w:hAnsi="Times New Roman" w:cs="Times New Roman"/>
+        </w:rPr>
+        <w:t xml:space="preserve"> </w:t>
+      </w:r>
+    </w:p>
+    <w:p>
+      <w:pPr>
+        <w:autoSpaceDE w:val="0"/>
+        <w:autoSpaceDN w:val="0"/>
+        <w:adjustRightInd w:val="0"/>
+        <w:ind w:firstLine="708"/>
+        <w:rPr>
+          <w:rFonts w:ascii="Times New Roman" w:hAnsi="Times New Roman" w:cs="Times New Roman"/>
+        </w:rPr>
+      </w:pPr>
+      <w:r>
+        <w:rPr>
+          <w:rFonts w:ascii="Times New Roman" w:hAnsi="Times New Roman" w:cs="Times New Roman" w:hint="eastAsia"/>
+        </w:rPr>
+        <w:t xml:space="preserve">Rework your opening summary. </w:t>
+      </w:r>
+    </w:p>
+    <w:p>
+      <w:pPr>
+        <w:autoSpaceDE w:val="0"/>
+        <w:autoSpaceDN w:val="0"/>
+        <w:adjustRightInd w:val="0"/>
+        <w:ind w:firstLine="708"/>
+        <w:rPr>
+          <w:rFonts w:ascii="Times New Roman" w:hAnsi="Times New Roman" w:cs="Times New Roman"/>
+        </w:rPr>
+      </w:pPr>
+      <w:r>
+        <w:rPr>
+          <w:rFonts w:ascii="Times New Roman" w:hAnsi="Times New Roman" w:cs="Times New Roman" w:hint="eastAsia"/>
+        </w:rPr>
+        <w:t>首尾呼应，</w:t>
+      </w:r>
+      <w:r>
+        <w:rPr>
+          <w:rFonts w:ascii="Times New Roman" w:hAnsi="Times New Roman" w:cs="Times New Roman" w:hint="eastAsia"/>
+        </w:rPr>
+        <w:t xml:space="preserve"> </w:t>
+      </w:r>
+      <w:r>
+        <w:rPr>
+          <w:rFonts w:ascii="Times New Roman" w:hAnsi="Times New Roman" w:cs="Times New Roman" w:hint="eastAsia"/>
+        </w:rPr>
+        <w:t>总结点题。</w:t>
+      </w:r>
+    </w:p>
+    <w:p>
+      <w:pPr>
+        <w:autoSpaceDE w:val="0"/>
+        <w:autoSpaceDN w:val="0"/>
+        <w:adjustRightInd w:val="0"/>
+        <w:ind w:firstLine="708"/>
+        <w:rPr>
+          <w:rFonts w:ascii="Times New Roman" w:hAnsi="Times New Roman" w:cs="Times New Roman"/>
+        </w:rPr>
+      </w:pPr>
+      <w:r>
+        <w:rPr>
+          <w:rFonts w:ascii="Times New Roman" w:hAnsi="Times New Roman" w:cs="Times New Roman" w:hint="eastAsia"/>
+        </w:rPr>
+        <w:t>I could greatly benefit from Professor XXX</w:t>
+      </w:r>
+      <w:r>
+        <w:rPr>
+          <w:rFonts w:ascii="Times New Roman" w:hAnsi="Times New Roman" w:cs="Times New Roman"/>
+        </w:rPr>
+        <w:t>’</w:t>
+      </w:r>
+      <w:r>
+        <w:rPr>
+          <w:rFonts w:ascii="Times New Roman" w:hAnsi="Times New Roman" w:cs="Times New Roman" w:hint="eastAsia"/>
+        </w:rPr>
+        <w:t>s teaching and guidance in applying these ideas to my project.</w:t>
+      </w:r>
+    </w:p>
+    <w:p>
+      <w:pPr>
+        <w:autoSpaceDE w:val="0"/>
+        <w:autoSpaceDN w:val="0"/>
+        <w:adjustRightInd w:val="0"/>
+        <w:ind w:firstLine="708"/>
         <w:rPr>
           <w:rFonts w:ascii="sans-serif" w:eastAsia="sans-serif" w:hAnsi="sans-serif" w:cs="sans-serif"/>
           <w:color w:val="000000"/>
@@ -654,430 +979,7 @@
           <w:sz w:val="16"/>
           <w:szCs w:val="16"/>
         </w:rPr>
-        <w:t> </w:t>
-      </w:r>
-    </w:p>
-    <w:p>
-      <w:pPr>
-        <w:autoSpaceDE w:val="0"/>
-        <w:autoSpaceDN w:val="0"/>
-        <w:adjustRightInd w:val="0"/>
-        <w:ind w:firstLine="708"/>
-        <w:rPr>
-          <w:rFonts w:ascii="Times New Roman" w:hAnsi="Times New Roman" w:cs="Times New Roman"/>
-          <w:color w:val="0000FF"/>
-        </w:rPr>
-      </w:pPr>
-      <w:r>
-        <w:rPr>
-          <w:rFonts w:ascii="Times New Roman" w:hAnsi="Times New Roman" w:cs="Times New Roman" w:hint="eastAsia"/>
-          <w:color w:val="0000FF"/>
-        </w:rPr>
-        <w:t>What are you going to research about? What is the topic? Describe the project and how are you going to achieve it?</w:t>
-      </w:r>
-    </w:p>
-    <w:p>
-      <w:pPr>
-        <w:autoSpaceDE w:val="0"/>
-        <w:autoSpaceDN w:val="0"/>
-        <w:adjustRightInd w:val="0"/>
-        <w:ind w:firstLine="708"/>
-        <w:rPr>
-          <w:rFonts w:ascii="Times New Roman" w:hAnsi="Times New Roman" w:cs="Times New Roman"/>
-          <w:color w:val="0000FF"/>
-        </w:rPr>
-      </w:pPr>
-      <w:r>
-        <w:rPr>
-          <w:rFonts w:ascii="Times New Roman" w:hAnsi="Times New Roman" w:cs="Times New Roman" w:hint="eastAsia"/>
-          <w:color w:val="0000FF"/>
-        </w:rPr>
-        <w:t>谈谈你为什么想读这个学位</w:t>
-      </w:r>
-      <w:r>
-        <w:rPr>
-          <w:rFonts w:ascii="Times New Roman" w:hAnsi="Times New Roman" w:cs="Times New Roman" w:hint="eastAsia"/>
-          <w:color w:val="0000FF"/>
-        </w:rPr>
-        <w:t>the advantage of York</w:t>
-      </w:r>
-      <w:proofErr w:type="gramStart"/>
-      <w:r>
-        <w:rPr>
-          <w:rFonts w:ascii="Times New Roman" w:hAnsi="Times New Roman" w:cs="Times New Roman"/>
-          <w:color w:val="0000FF"/>
-        </w:rPr>
-        <w:t>’</w:t>
-      </w:r>
-      <w:proofErr w:type="gramEnd"/>
-      <w:r>
-        <w:rPr>
-          <w:rFonts w:ascii="Times New Roman" w:hAnsi="Times New Roman" w:cs="Times New Roman" w:hint="eastAsia"/>
-          <w:color w:val="0000FF"/>
-        </w:rPr>
-        <w:t>s Master</w:t>
-      </w:r>
-      <w:proofErr w:type="gramStart"/>
-      <w:r>
-        <w:rPr>
-          <w:rFonts w:ascii="Times New Roman" w:hAnsi="Times New Roman" w:cs="Times New Roman"/>
-          <w:color w:val="0000FF"/>
-        </w:rPr>
-        <w:t>’</w:t>
-      </w:r>
-      <w:proofErr w:type="gramEnd"/>
-      <w:r>
-        <w:rPr>
-          <w:rFonts w:ascii="Times New Roman" w:hAnsi="Times New Roman" w:cs="Times New Roman" w:hint="eastAsia"/>
-          <w:color w:val="0000FF"/>
-        </w:rPr>
-        <w:t xml:space="preserve">s Program, such as </w:t>
-      </w:r>
-      <w:proofErr w:type="spellStart"/>
-      <w:r>
-        <w:rPr>
-          <w:rFonts w:ascii="Times New Roman" w:hAnsi="Times New Roman" w:cs="Times New Roman" w:hint="eastAsia"/>
-          <w:color w:val="0000FF"/>
-        </w:rPr>
-        <w:t>facility,advanced</w:t>
-      </w:r>
-      <w:proofErr w:type="spellEnd"/>
-      <w:r>
-        <w:rPr>
-          <w:rFonts w:ascii="Times New Roman" w:hAnsi="Times New Roman" w:cs="Times New Roman" w:hint="eastAsia"/>
-          <w:color w:val="0000FF"/>
-        </w:rPr>
-        <w:t xml:space="preserve"> </w:t>
-      </w:r>
-      <w:proofErr w:type="spellStart"/>
-      <w:r>
-        <w:rPr>
-          <w:rFonts w:ascii="Times New Roman" w:hAnsi="Times New Roman" w:cs="Times New Roman" w:hint="eastAsia"/>
-          <w:color w:val="0000FF"/>
-        </w:rPr>
-        <w:t>labtory</w:t>
-      </w:r>
-      <w:proofErr w:type="spellEnd"/>
-      <w:r>
-        <w:rPr>
-          <w:rFonts w:ascii="Times New Roman" w:hAnsi="Times New Roman" w:cs="Times New Roman" w:hint="eastAsia"/>
-          <w:color w:val="0000FF"/>
-        </w:rPr>
-        <w:t xml:space="preserve">, friendly </w:t>
-      </w:r>
-      <w:proofErr w:type="spellStart"/>
-      <w:r>
-        <w:rPr>
-          <w:rFonts w:ascii="Times New Roman" w:hAnsi="Times New Roman" w:cs="Times New Roman" w:hint="eastAsia"/>
-          <w:color w:val="0000FF"/>
-        </w:rPr>
-        <w:t>staff,etc</w:t>
-      </w:r>
-      <w:proofErr w:type="spellEnd"/>
-      <w:r>
-        <w:rPr>
-          <w:rFonts w:ascii="Times New Roman" w:hAnsi="Times New Roman" w:cs="Times New Roman" w:hint="eastAsia"/>
-          <w:color w:val="0000FF"/>
-        </w:rPr>
-        <w:t>.,</w:t>
-      </w:r>
-    </w:p>
-    <w:bookmarkEnd w:id="0"/>
-    <w:p>
-      <w:pPr>
-        <w:autoSpaceDE w:val="0"/>
-        <w:autoSpaceDN w:val="0"/>
-        <w:adjustRightInd w:val="0"/>
-        <w:ind w:firstLine="708"/>
-        <w:rPr>
-          <w:rFonts w:ascii="Times New Roman" w:hAnsi="Times New Roman" w:cs="Times New Roman"/>
-        </w:rPr>
-      </w:pPr>
-      <w:r>
-        <w:rPr>
-          <w:rFonts w:ascii="Times New Roman" w:hAnsi="Times New Roman" w:cs="Times New Roman"/>
-        </w:rPr>
-        <w:t>I have also passed most of the related electronics courses with good grades such as EECS3611 Analog Integrated Circuit Design, EECS3612 Sensors and Measurement Instruments and EECS4421 Introduction to Robotic</w:t>
-      </w:r>
-      <w:r>
-        <w:rPr>
-          <w:rFonts w:ascii="Times New Roman" w:hAnsi="Times New Roman" w:cs="Times New Roman"/>
-        </w:rPr>
-        <w:t xml:space="preserve">s in which I got an A. However, I do not meet the </w:t>
-      </w:r>
-      <w:r>
-        <w:rPr>
-          <w:rFonts w:ascii="Times New Roman" w:hAnsi="Times New Roman" w:cs="Times New Roman" w:hint="eastAsia"/>
-        </w:rPr>
-        <w:t xml:space="preserve">requirement </w:t>
-      </w:r>
-      <w:r>
-        <w:rPr>
-          <w:rFonts w:ascii="Times New Roman" w:hAnsi="Times New Roman" w:cs="Times New Roman"/>
-        </w:rPr>
-        <w:t>for admission</w:t>
-      </w:r>
-      <w:r>
-        <w:rPr>
-          <w:rFonts w:ascii="Times New Roman" w:hAnsi="Times New Roman" w:cs="Times New Roman" w:hint="eastAsia"/>
-        </w:rPr>
-        <w:t xml:space="preserve">; </w:t>
-      </w:r>
-      <w:r>
-        <w:rPr>
-          <w:rFonts w:ascii="Times New Roman" w:hAnsi="Times New Roman" w:cs="Times New Roman"/>
-        </w:rPr>
-        <w:t>That is because of two major reason</w:t>
-      </w:r>
-      <w:r>
-        <w:rPr>
-          <w:rFonts w:ascii="Times New Roman" w:hAnsi="Times New Roman" w:cs="Times New Roman" w:hint="eastAsia"/>
-        </w:rPr>
-        <w:t>s</w:t>
-      </w:r>
-      <w:r>
-        <w:rPr>
-          <w:rFonts w:ascii="Times New Roman" w:hAnsi="Times New Roman" w:cs="Times New Roman"/>
-        </w:rPr>
-        <w:t>: 1)</w:t>
-      </w:r>
-      <w:r>
-        <w:rPr>
-          <w:rFonts w:ascii="Times New Roman" w:hAnsi="Times New Roman" w:cs="Times New Roman"/>
-        </w:rPr>
-        <w:t xml:space="preserve"> </w:t>
-      </w:r>
-      <w:r>
-        <w:rPr>
-          <w:rFonts w:ascii="Times New Roman" w:hAnsi="Times New Roman" w:cs="Times New Roman" w:hint="eastAsia"/>
-          <w:color w:val="0000FF"/>
-        </w:rPr>
-        <w:t>I was suffering</w:t>
-      </w:r>
-      <w:r>
-        <w:rPr>
-          <w:rFonts w:ascii="Times New Roman" w:hAnsi="Times New Roman" w:cs="Times New Roman"/>
-        </w:rPr>
-        <w:t xml:space="preserve"> depression cause</w:t>
-      </w:r>
-      <w:r>
-        <w:rPr>
-          <w:rFonts w:ascii="Times New Roman" w:hAnsi="Times New Roman" w:cs="Times New Roman" w:hint="eastAsia"/>
-        </w:rPr>
-        <w:t>d</w:t>
-      </w:r>
-      <w:r>
-        <w:rPr>
-          <w:rFonts w:ascii="Times New Roman" w:hAnsi="Times New Roman" w:cs="Times New Roman"/>
-        </w:rPr>
-        <w:t xml:space="preserve"> by my relationship and family issues; 2) </w:t>
-      </w:r>
-      <w:r>
-        <w:rPr>
-          <w:rFonts w:ascii="Times New Roman" w:hAnsi="Times New Roman" w:cs="Times New Roman" w:hint="eastAsia"/>
-        </w:rPr>
-        <w:t xml:space="preserve">The course curriculum for the </w:t>
-      </w:r>
-      <w:r>
-        <w:rPr>
-          <w:rFonts w:ascii="Times New Roman" w:hAnsi="Times New Roman" w:cs="Times New Roman"/>
-        </w:rPr>
-        <w:t>first-generation</w:t>
-      </w:r>
-      <w:r>
-        <w:rPr>
-          <w:rFonts w:ascii="Times New Roman" w:hAnsi="Times New Roman" w:cs="Times New Roman"/>
-        </w:rPr>
-        <w:t xml:space="preserve"> electrical engine</w:t>
-      </w:r>
-      <w:r>
-        <w:rPr>
-          <w:rFonts w:ascii="Times New Roman" w:hAnsi="Times New Roman" w:cs="Times New Roman"/>
-        </w:rPr>
-        <w:t>ering students</w:t>
-      </w:r>
-      <w:r>
-        <w:rPr>
-          <w:rFonts w:ascii="Times New Roman" w:hAnsi="Times New Roman" w:cs="Times New Roman" w:hint="eastAsia"/>
-        </w:rPr>
-        <w:t xml:space="preserve"> was </w:t>
-      </w:r>
-      <w:r>
-        <w:rPr>
-          <w:rFonts w:ascii="Times New Roman" w:hAnsi="Times New Roman" w:cs="Times New Roman" w:hint="eastAsia"/>
-        </w:rPr>
-        <w:t>not well organized</w:t>
-      </w:r>
-      <w:r>
-        <w:rPr>
-          <w:rFonts w:ascii="Times New Roman" w:hAnsi="Times New Roman" w:cs="Times New Roman"/>
-        </w:rPr>
-        <w:t xml:space="preserve">. </w:t>
-      </w:r>
-      <w:r>
-        <w:rPr>
-          <w:rFonts w:ascii="Times New Roman" w:hAnsi="Times New Roman" w:cs="Times New Roman"/>
-        </w:rPr>
-        <w:t>These p</w:t>
-      </w:r>
-      <w:r>
-        <w:rPr>
-          <w:rFonts w:ascii="Times New Roman" w:hAnsi="Times New Roman" w:cs="Times New Roman"/>
-        </w:rPr>
-        <w:t>roblems will no long</w:t>
-      </w:r>
-      <w:r>
-        <w:rPr>
-          <w:rFonts w:ascii="Times New Roman" w:hAnsi="Times New Roman" w:cs="Times New Roman" w:hint="eastAsia"/>
-        </w:rPr>
-        <w:t>er</w:t>
-      </w:r>
-      <w:r>
-        <w:rPr>
-          <w:rFonts w:ascii="Times New Roman" w:hAnsi="Times New Roman" w:cs="Times New Roman"/>
-        </w:rPr>
-        <w:t xml:space="preserve"> trouble me if I </w:t>
-      </w:r>
-      <w:r>
-        <w:rPr>
-          <w:rFonts w:ascii="Times New Roman" w:hAnsi="Times New Roman" w:cs="Times New Roman" w:hint="eastAsia"/>
-        </w:rPr>
-        <w:t>will be joining this program</w:t>
-      </w:r>
-      <w:r>
-        <w:rPr>
-          <w:rFonts w:ascii="Times New Roman" w:hAnsi="Times New Roman" w:cs="Times New Roman"/>
-        </w:rPr>
-        <w:t xml:space="preserve">. I have </w:t>
-      </w:r>
-      <w:r>
-        <w:rPr>
-          <w:rFonts w:ascii="Times New Roman" w:hAnsi="Times New Roman" w:cs="Times New Roman" w:hint="eastAsia"/>
-        </w:rPr>
-        <w:t xml:space="preserve">recovered </w:t>
-      </w:r>
-      <w:r>
-        <w:rPr>
-          <w:rFonts w:ascii="Times New Roman" w:hAnsi="Times New Roman" w:cs="Times New Roman" w:hint="eastAsia"/>
-        </w:rPr>
-        <w:t xml:space="preserve">and learn to handle my problems. </w:t>
-      </w:r>
-      <w:r>
-        <w:rPr>
-          <w:rFonts w:ascii="Times New Roman" w:hAnsi="Times New Roman" w:cs="Times New Roman"/>
-        </w:rPr>
-        <w:t xml:space="preserve">I </w:t>
-      </w:r>
-      <w:r>
-        <w:rPr>
-          <w:rFonts w:ascii="Times New Roman" w:hAnsi="Times New Roman" w:cs="Times New Roman" w:hint="eastAsia"/>
-        </w:rPr>
-        <w:t xml:space="preserve">am </w:t>
-      </w:r>
-      <w:r>
-        <w:rPr>
-          <w:rFonts w:ascii="Times New Roman" w:hAnsi="Times New Roman" w:cs="Times New Roman"/>
-        </w:rPr>
-        <w:t>ready for furthering my academic achievement.</w:t>
-      </w:r>
-    </w:p>
-    <w:p>
-      <w:pPr>
-        <w:autoSpaceDE w:val="0"/>
-        <w:autoSpaceDN w:val="0"/>
-        <w:adjustRightInd w:val="0"/>
-        <w:ind w:firstLine="708"/>
-        <w:rPr>
-          <w:rFonts w:ascii="Times New Roman" w:hAnsi="Times New Roman" w:cs="Times New Roman"/>
-        </w:rPr>
-      </w:pPr>
-      <w:r>
-        <w:rPr>
-          <w:rFonts w:ascii="Times New Roman" w:hAnsi="Times New Roman" w:cs="Times New Roman"/>
-        </w:rPr>
-        <w:t xml:space="preserve"> </w:t>
-      </w:r>
-    </w:p>
-    <w:p>
-      <w:pPr>
-        <w:autoSpaceDE w:val="0"/>
-        <w:autoSpaceDN w:val="0"/>
-        <w:adjustRightInd w:val="0"/>
-        <w:ind w:firstLine="708"/>
-        <w:rPr>
-          <w:rFonts w:ascii="Times New Roman" w:hAnsi="Times New Roman" w:cs="Times New Roman"/>
-        </w:rPr>
-      </w:pPr>
-      <w:r>
-        <w:rPr>
-          <w:rFonts w:ascii="Times New Roman" w:hAnsi="Times New Roman" w:cs="Times New Roman" w:hint="eastAsia"/>
-        </w:rPr>
-        <w:t xml:space="preserve">Rework your opening summary. </w:t>
-      </w:r>
-    </w:p>
-    <w:p>
-      <w:pPr>
-        <w:autoSpaceDE w:val="0"/>
-        <w:autoSpaceDN w:val="0"/>
-        <w:adjustRightInd w:val="0"/>
-        <w:ind w:firstLine="708"/>
-        <w:rPr>
-          <w:rFonts w:ascii="Times New Roman" w:hAnsi="Times New Roman" w:cs="Times New Roman"/>
-        </w:rPr>
-      </w:pPr>
-      <w:r>
-        <w:rPr>
-          <w:rFonts w:ascii="Times New Roman" w:hAnsi="Times New Roman" w:cs="Times New Roman" w:hint="eastAsia"/>
-        </w:rPr>
-        <w:t>首尾呼应，</w:t>
-      </w:r>
-      <w:r>
-        <w:rPr>
-          <w:rFonts w:ascii="Times New Roman" w:hAnsi="Times New Roman" w:cs="Times New Roman" w:hint="eastAsia"/>
-        </w:rPr>
-        <w:t xml:space="preserve"> </w:t>
-      </w:r>
-      <w:r>
-        <w:rPr>
-          <w:rFonts w:ascii="Times New Roman" w:hAnsi="Times New Roman" w:cs="Times New Roman" w:hint="eastAsia"/>
-        </w:rPr>
-        <w:t>总结点题。</w:t>
-      </w:r>
-    </w:p>
-    <w:p>
-      <w:pPr>
-        <w:autoSpaceDE w:val="0"/>
-        <w:autoSpaceDN w:val="0"/>
-        <w:adjustRightInd w:val="0"/>
-        <w:ind w:firstLine="708"/>
-        <w:rPr>
-          <w:rFonts w:ascii="Times New Roman" w:hAnsi="Times New Roman" w:cs="Times New Roman"/>
-        </w:rPr>
-      </w:pPr>
-      <w:r>
-        <w:rPr>
-          <w:rFonts w:ascii="Times New Roman" w:hAnsi="Times New Roman" w:cs="Times New Roman" w:hint="eastAsia"/>
-        </w:rPr>
-        <w:t xml:space="preserve">I could greatly </w:t>
-      </w:r>
-      <w:r>
-        <w:rPr>
-          <w:rFonts w:ascii="Times New Roman" w:hAnsi="Times New Roman" w:cs="Times New Roman" w:hint="eastAsia"/>
-        </w:rPr>
-        <w:t>benefit from Professor XXX</w:t>
-      </w:r>
-      <w:r>
-        <w:rPr>
-          <w:rFonts w:ascii="Times New Roman" w:hAnsi="Times New Roman" w:cs="Times New Roman"/>
-        </w:rPr>
-        <w:t>’</w:t>
-      </w:r>
-      <w:r>
-        <w:rPr>
-          <w:rFonts w:ascii="Times New Roman" w:hAnsi="Times New Roman" w:cs="Times New Roman" w:hint="eastAsia"/>
-        </w:rPr>
-        <w:t>s teaching and guidance in applying these ideas to my project.</w:t>
-      </w:r>
+      </w:pPr>
     </w:p>
     <w:p>
       <w:pPr>
@@ -1101,21 +1003,6 @@
         <w:adjustRightInd w:val="0"/>
         <w:ind w:firstLine="708"/>
         <w:rPr>
-          <w:rFonts w:ascii="sans-serif" w:eastAsia="sans-serif" w:hAnsi="sans-serif" w:cs="sans-serif"/>
-          <w:color w:val="000000"/>
-          <w:spacing w:val="8"/>
-          <w:sz w:val="16"/>
-          <w:szCs w:val="16"/>
-        </w:rPr>
-      </w:pPr>
-    </w:p>
-    <w:p>
-      <w:pPr>
-        <w:autoSpaceDE w:val="0"/>
-        <w:autoSpaceDN w:val="0"/>
-        <w:adjustRightInd w:val="0"/>
-        <w:ind w:firstLine="708"/>
-        <w:rPr>
           <w:rFonts w:ascii="sans-serif" w:eastAsia="宋体" w:hAnsi="sans-serif" w:cs="sans-serif" w:hint="eastAsia"/>
           <w:color w:val="000000"/>
           <w:spacing w:val="8"/>
@@ -1155,17 +1042,7 @@
           <w:szCs w:val="18"/>
           <w:shd w:val="clear" w:color="auto" w:fill="FFFFFF"/>
         </w:rPr>
-        <w:t>With this letter I wish hereby wish to apply and state my motivation for entrance to the Master program in Welfare Economics at the University of Sheffield f</w:t>
-      </w:r>
-      <w:r>
-        <w:rPr>
-          <w:rFonts w:ascii="Tahoma" w:eastAsia="Tahoma" w:hAnsi="Tahoma" w:cs="Tahoma"/>
-          <w:color w:val="303030"/>
-          <w:sz w:val="18"/>
-          <w:szCs w:val="18"/>
-          <w:shd w:val="clear" w:color="auto" w:fill="FFFFFF"/>
-        </w:rPr>
-        <w:t>or the 2014/15 academic year.</w:t>
+        <w:t>With this letter I wish hereby wish to apply and state my motivation for entrance to the Master program in Welfare Economics at the University of Sheffield for the 2014/15 academic year.</w:t>
       </w:r>
     </w:p>
     <w:p>
@@ -1189,17 +1066,7 @@
           <w:szCs w:val="18"/>
           <w:shd w:val="clear" w:color="auto" w:fill="FFFFFF"/>
         </w:rPr>
-        <w:t>I appreciate this opportunity to introduce myself at your University and I perceive it as a perfect opportunity to support my application for the Master program in Welfare Economics offered by your University. With my educatio</w:t>
-      </w:r>
-      <w:r>
-        <w:rPr>
-          <w:rFonts w:ascii="Tahoma" w:eastAsia="Tahoma" w:hAnsi="Tahoma" w:cs="Tahoma"/>
-          <w:color w:val="303030"/>
-          <w:sz w:val="18"/>
-          <w:szCs w:val="18"/>
-          <w:shd w:val="clear" w:color="auto" w:fill="FFFFFF"/>
-        </w:rPr>
-        <w:t xml:space="preserve">nal background and working experience, I strongly believe that I am suitable candidate for the </w:t>
+        <w:t xml:space="preserve">I appreciate this opportunity to introduce myself at your University and I perceive it as a perfect opportunity to support my application for the Master program in Welfare Economics offered by your University. With my educational background and working experience, I strongly believe that I am suitable candidate for the </w:t>
       </w:r>
       <w:proofErr w:type="spellStart"/>
       <w:r>
@@ -1221,17 +1088,7 @@
           <w:szCs w:val="18"/>
           <w:shd w:val="clear" w:color="auto" w:fill="FFFFFF"/>
         </w:rPr>
-        <w:t>. I have chosen this University as my first choice because of valuable scholarly resources and well-known reputation of the highly qualified education o</w:t>
-      </w:r>
-      <w:r>
-        <w:rPr>
-          <w:rFonts w:ascii="Tahoma" w:eastAsia="Tahoma" w:hAnsi="Tahoma" w:cs="Tahoma"/>
-          <w:color w:val="303030"/>
-          <w:sz w:val="18"/>
-          <w:szCs w:val="18"/>
-          <w:shd w:val="clear" w:color="auto" w:fill="FFFFFF"/>
-        </w:rPr>
-        <w:t>f the University of [Name of the University].</w:t>
+        <w:t>. I have chosen this University as my first choice because of valuable scholarly resources and well-known reputation of the highly qualified education of the University of [Name of the University].</w:t>
       </w:r>
     </w:p>
     <w:p>
@@ -1312,37 +1169,7 @@
           <w:shd w:val="clear" w:color="auto" w:fill="FFFFFF"/>
         </w:rPr>
         <w:lastRenderedPageBreak/>
-        <w:t>economic wel</w:t>
-      </w:r>
-      <w:r>
-        <w:rPr>
-          <w:rFonts w:ascii="Tahoma" w:eastAsia="Tahoma" w:hAnsi="Tahoma" w:cs="Tahoma"/>
-          <w:color w:val="303030"/>
-          <w:sz w:val="18"/>
-          <w:szCs w:val="18"/>
-          <w:shd w:val="clear" w:color="auto" w:fill="FFFFFF"/>
-        </w:rPr>
-        <w:t>fare and took some elective courses in political economy and economic theory. Through the program, I not only made a systematic study of principle of economics, but also learnt the economical analytical methods to public policy, such as Game Theory, Princi</w:t>
-      </w:r>
-      <w:r>
-        <w:rPr>
-          <w:rFonts w:ascii="Tahoma" w:eastAsia="Tahoma" w:hAnsi="Tahoma" w:cs="Tahoma"/>
-          <w:color w:val="303030"/>
-          <w:sz w:val="18"/>
-          <w:szCs w:val="18"/>
-          <w:shd w:val="clear" w:color="auto" w:fill="FFFFFF"/>
-        </w:rPr>
-        <w:t xml:space="preserve">pal-Agent theory and Taxation theory and principles. My dissertation was in the field of public finance and policy impacts on social welfare. My research results were accepted provisionally by the relevant department of municipal council and I was invited </w:t>
-      </w:r>
-      <w:r>
-        <w:rPr>
-          <w:rFonts w:ascii="Tahoma" w:eastAsia="Tahoma" w:hAnsi="Tahoma" w:cs="Tahoma"/>
-          <w:color w:val="303030"/>
-          <w:sz w:val="18"/>
-          <w:szCs w:val="18"/>
-          <w:shd w:val="clear" w:color="auto" w:fill="FFFFFF"/>
-        </w:rPr>
-        <w:t>to contribute to the dialogue. Since then, I found my passion on welfare economics, and I set my profession goal being an economic adviser of welfare policy and contributing to improve the lives of ordinary people.</w:t>
+        <w:t>economic welfare and took some elective courses in political economy and economic theory. Through the program, I not only made a systematic study of principle of economics, but also learnt the economical analytical methods to public policy, such as Game Theory, Principal-Agent theory and Taxation theory and principles. My dissertation was in the field of public finance and policy impacts on social welfare. My research results were accepted provisionally by the relevant department of municipal council and I was invited to contribute to the dialogue. Since then, I found my passion on welfare economics, and I set my profession goal being an economic adviser of welfare policy and contributing to improve the lives of ordinary people.</w:t>
       </w:r>
     </w:p>
     <w:p>
@@ -1390,17 +1217,7 @@
           <w:szCs w:val="18"/>
           <w:shd w:val="clear" w:color="auto" w:fill="FFFFFF"/>
         </w:rPr>
-        <w:t>I believe that countries in North Europ</w:t>
-      </w:r>
-      <w:r>
-        <w:rPr>
-          <w:rFonts w:ascii="Tahoma" w:eastAsia="Tahoma" w:hAnsi="Tahoma" w:cs="Tahoma"/>
-          <w:color w:val="303030"/>
-          <w:sz w:val="18"/>
-          <w:szCs w:val="18"/>
-          <w:shd w:val="clear" w:color="auto" w:fill="FFFFFF"/>
-        </w:rPr>
-        <w:t xml:space="preserve">e are perfect place for studying welfare policy. Since your University is the only university which offers a program combining economics and social welfare policy in a master’s degree, I have decided to place my application for </w:t>
+        <w:t xml:space="preserve">I believe that countries in North Europe are perfect place for studying welfare policy. Since your University is the only university which offers a program combining economics and social welfare policy in a master’s degree, I have decided to place my application for </w:t>
       </w:r>
       <w:proofErr w:type="gramStart"/>
       <w:r>
@@ -1444,27 +1261,7 @@
           <w:szCs w:val="18"/>
           <w:shd w:val="clear" w:color="auto" w:fill="FFFFFF"/>
         </w:rPr>
-        <w:t xml:space="preserve"> here.</w:t>
-      </w:r>
-      <w:r>
-        <w:rPr>
-          <w:rFonts w:ascii="Tahoma" w:eastAsia="Tahoma" w:hAnsi="Tahoma" w:cs="Tahoma"/>
-          <w:color w:val="303030"/>
-          <w:sz w:val="18"/>
-          <w:szCs w:val="18"/>
-          <w:shd w:val="clear" w:color="auto" w:fill="FFFFFF"/>
-        </w:rPr>
-        <w:t xml:space="preserve"> After I read carefully the curriculum and the course requirements, I believe that it perfectly matches my research interests and profile. Thanks to the University website, I gained useful information about the University campus and the student life.  Bear</w:t>
-      </w:r>
-      <w:r>
-        <w:rPr>
-          <w:rFonts w:ascii="Tahoma" w:eastAsia="Tahoma" w:hAnsi="Tahoma" w:cs="Tahoma"/>
-          <w:color w:val="303030"/>
-          <w:sz w:val="18"/>
-          <w:szCs w:val="18"/>
-          <w:shd w:val="clear" w:color="auto" w:fill="FFFFFF"/>
-        </w:rPr>
-        <w:t>ing in mind the previous I believe I can fit perfectly achieving ideal academic results.</w:t>
+        <w:t xml:space="preserve"> here. After I read carefully the curriculum and the course requirements, I believe that it perfectly matches my research interests and profile. Thanks to the University website, I gained useful information about the University campus and the student life.  Bearing in mind the previous I believe I can fit perfectly achieving ideal academic results.</w:t>
       </w:r>
     </w:p>
     <w:p>
@@ -1534,17 +1331,7 @@
           <w:szCs w:val="18"/>
           <w:shd w:val="clear" w:color="auto" w:fill="FFFFFF"/>
         </w:rPr>
-        <w:t xml:space="preserve"> is very competitive, attracting highly motivated students, but I am convinced that my good record at the University and </w:t>
-      </w:r>
-      <w:r>
-        <w:rPr>
-          <w:rFonts w:ascii="Tahoma" w:eastAsia="Tahoma" w:hAnsi="Tahoma" w:cs="Tahoma"/>
-          <w:color w:val="303030"/>
-          <w:sz w:val="18"/>
-          <w:szCs w:val="18"/>
-          <w:shd w:val="clear" w:color="auto" w:fill="FFFFFF"/>
-        </w:rPr>
-        <w:t xml:space="preserve">professional experience give me a strong recommendation for a place at it. </w:t>
+        <w:t xml:space="preserve"> is very competitive, attracting highly motivated students, but I am convinced that my good record at the University and professional experience give me a strong recommendation for a place at it. </w:t>
       </w:r>
       <w:proofErr w:type="gramStart"/>
       <w:r>
@@ -1588,17 +1375,7 @@
           <w:szCs w:val="18"/>
           <w:shd w:val="clear" w:color="auto" w:fill="FFFFFF"/>
         </w:rPr>
-        <w:t xml:space="preserve"> I am aware of possible challenges and high investments of effort I will ha</w:t>
-      </w:r>
-      <w:r>
-        <w:rPr>
-          <w:rFonts w:ascii="Tahoma" w:eastAsia="Tahoma" w:hAnsi="Tahoma" w:cs="Tahoma"/>
-          <w:color w:val="303030"/>
-          <w:sz w:val="18"/>
-          <w:szCs w:val="18"/>
-          <w:shd w:val="clear" w:color="auto" w:fill="FFFFFF"/>
-        </w:rPr>
-        <w:t>ve to place in order to successfully complete this course.</w:t>
+        <w:t xml:space="preserve"> I am aware of possible challenges and high investments of effort I will have to place in order to successfully complete this course.</w:t>
       </w:r>
     </w:p>
     <w:p>
@@ -1774,6 +1551,56 @@
     </w:sectPr>
   </w:body>
 </w:document>
+</file>
+
+<file path=word/endnotes.xml><?xml version="1.0" encoding="utf-8"?>
+<w:endnotes xmlns:wpc="http://schemas.microsoft.com/office/word/2010/wordprocessingCanvas" xmlns:cx="http://schemas.microsoft.com/office/drawing/2014/chartex" xmlns:cx1="http://schemas.microsoft.com/office/drawing/2015/9/8/chartex" xmlns:cx2="http://schemas.microsoft.com/office/drawing/2015/10/21/chartex" xmlns:cx3="http://schemas.microsoft.com/office/drawing/2016/5/9/chartex" xmlns:cx4="http://schemas.microsoft.com/office/drawing/2016/5/10/chartex" xmlns:cx5="http://schemas.microsoft.com/office/drawing/2016/5/11/chartex" xmlns:cx6="http://schemas.microsoft.com/office/drawing/2016/5/12/chartex" xmlns:cx7="http://schemas.microsoft.com/office/drawing/2016/5/13/chartex" xmlns:cx8="http://schemas.microsoft.com/office/drawing/2016/5/14/chartex" xmlns:mc="http://schemas.openxmlformats.org/markup-compatibility/2006" xmlns:aink="http://schemas.microsoft.com/office/drawing/2016/ink" xmlns:am3d="http://schemas.microsoft.com/office/drawing/2017/model3d" xmlns:o="urn:schemas-microsoft-com:office:office" xmlns:r="http://schemas.openxmlformats.org/officeDocument/2006/relationships" xmlns:m="http://schemas.openxmlformats.org/officeDocument/2006/math" xmlns:v="urn:schemas-microsoft-com:vml" xmlns:wp14="http://schemas.microsoft.com/office/word/2010/wordprocessingDrawing" xmlns:wp="http://schemas.openxmlformats.org/drawingml/2006/wordprocessingDrawing" xmlns:w10="urn:schemas-microsoft-com:office:word" xmlns:w="http://schemas.openxmlformats.org/wordprocessingml/2006/main" xmlns:w14="http://schemas.microsoft.com/office/word/2010/wordml" xmlns:w15="http://schemas.microsoft.com/office/word/2012/wordml" xmlns:w16cid="http://schemas.microsoft.com/office/word/2016/wordml/cid" xmlns:w16se="http://schemas.microsoft.com/office/word/2015/wordml/symex" xmlns:wpg="http://schemas.microsoft.com/office/word/2010/wordprocessingGroup" xmlns:wpi="http://schemas.microsoft.com/office/word/2010/wordprocessingInk" xmlns:wne="http://schemas.microsoft.com/office/word/2006/wordml" xmlns:wps="http://schemas.microsoft.com/office/word/2010/wordprocessingShape" mc:Ignorable="w14 w15 w16se w16cid wp14">
+  <w:endnote w:type="separator" w:id="-1">
+    <w:p>
+      <w:pPr>
+        <w:spacing w:after="0" w:line="240" w:lineRule="auto"/>
+      </w:pPr>
+      <w:r>
+        <w:separator/>
+      </w:r>
+    </w:p>
+  </w:endnote>
+  <w:endnote w:type="continuationSeparator" w:id="0">
+    <w:p>
+      <w:pPr>
+        <w:spacing w:after="0" w:line="240" w:lineRule="auto"/>
+      </w:pPr>
+      <w:r>
+        <w:continuationSeparator/>
+      </w:r>
+    </w:p>
+  </w:endnote>
+</w:endnotes>
+</file>
+
+<file path=word/footnotes.xml><?xml version="1.0" encoding="utf-8"?>
+<w:footnotes xmlns:wpc="http://schemas.microsoft.com/office/word/2010/wordprocessingCanvas" xmlns:cx="http://schemas.microsoft.com/office/drawing/2014/chartex" xmlns:cx1="http://schemas.microsoft.com/office/drawing/2015/9/8/chartex" xmlns:cx2="http://schemas.microsoft.com/office/drawing/2015/10/21/chartex" xmlns:cx3="http://schemas.microsoft.com/office/drawing/2016/5/9/chartex" xmlns:cx4="http://schemas.microsoft.com/office/drawing/2016/5/10/chartex" xmlns:cx5="http://schemas.microsoft.com/office/drawing/2016/5/11/chartex" xmlns:cx6="http://schemas.microsoft.com/office/drawing/2016/5/12/chartex" xmlns:cx7="http://schemas.microsoft.com/office/drawing/2016/5/13/chartex" xmlns:cx8="http://schemas.microsoft.com/office/drawing/2016/5/14/chartex" xmlns:mc="http://schemas.openxmlformats.org/markup-compatibility/2006" xmlns:aink="http://schemas.microsoft.com/office/drawing/2016/ink" xmlns:am3d="http://schemas.microsoft.com/office/drawing/2017/model3d" xmlns:o="urn:schemas-microsoft-com:office:office" xmlns:r="http://schemas.openxmlformats.org/officeDocument/2006/relationships" xmlns:m="http://schemas.openxmlformats.org/officeDocument/2006/math" xmlns:v="urn:schemas-microsoft-com:vml" xmlns:wp14="http://schemas.microsoft.com/office/word/2010/wordprocessingDrawing" xmlns:wp="http://schemas.openxmlformats.org/drawingml/2006/wordprocessingDrawing" xmlns:w10="urn:schemas-microsoft-com:office:word" xmlns:w="http://schemas.openxmlformats.org/wordprocessingml/2006/main" xmlns:w14="http://schemas.microsoft.com/office/word/2010/wordml" xmlns:w15="http://schemas.microsoft.com/office/word/2012/wordml" xmlns:w16cid="http://schemas.microsoft.com/office/word/2016/wordml/cid" xmlns:w16se="http://schemas.microsoft.com/office/word/2015/wordml/symex" xmlns:wpg="http://schemas.microsoft.com/office/word/2010/wordprocessingGroup" xmlns:wpi="http://schemas.microsoft.com/office/word/2010/wordprocessingInk" xmlns:wne="http://schemas.microsoft.com/office/word/2006/wordml" xmlns:wps="http://schemas.microsoft.com/office/word/2010/wordprocessingShape" mc:Ignorable="w14 w15 w16se w16cid wp14">
+  <w:footnote w:type="separator" w:id="-1">
+    <w:p>
+      <w:pPr>
+        <w:spacing w:after="0" w:line="240" w:lineRule="auto"/>
+      </w:pPr>
+      <w:r>
+        <w:separator/>
+      </w:r>
+    </w:p>
+  </w:footnote>
+  <w:footnote w:type="continuationSeparator" w:id="0">
+    <w:p>
+      <w:pPr>
+        <w:spacing w:after="0" w:line="240" w:lineRule="auto"/>
+      </w:pPr>
+      <w:r>
+        <w:continuationSeparator/>
+      </w:r>
+    </w:p>
+  </w:footnote>
+</w:footnotes>
 </file>
 
 <file path=word/styles.xml><?xml version="1.0" encoding="utf-8"?>

</xml_diff>